<commit_message>
Update to 16th handbook edition
</commit_message>
<xml_diff>
--- a/files/CS373/CSCI373CourseHandbookSixteenthEdition.docx
+++ b/files/CS373/CSCI373CourseHandbookSixteenthEdition.docx
@@ -884,7 +884,7 @@
         <w:rPr>
           <w:noProof/>
         </w:rPr>
-        <w:t>10</w:t>
+        <w:t>11</w:t>
       </w:r>
       <w:r>
         <w:rPr>
@@ -2090,7 +2090,11 @@
         <w:t xml:space="preserve"> it is very important that professionals develop habits to promote continued education from a variety of information sources.</w:t>
       </w:r>
       <w:r>
-        <w:t xml:space="preserve"> Broad awareness of new science and technology, even outside a person’s core field, increases opportunities to adapt </w:t>
+        <w:t xml:space="preserve"> Broad awareness of new science and technology, even </w:t>
+      </w:r>
+      <w:r>
+        <w:lastRenderedPageBreak/>
+        <w:t xml:space="preserve">outside a person’s core field, increases opportunities to adapt </w:t>
       </w:r>
       <w:r>
         <w:t xml:space="preserve">to </w:t>
@@ -2109,7 +2113,6 @@
       <w:bookmarkStart w:id="12" w:name="_Toc49622797"/>
       <w:bookmarkStart w:id="13" w:name="_Toc314064059"/>
       <w:r>
-        <w:lastRenderedPageBreak/>
         <w:t>Course Expectations</w:t>
       </w:r>
       <w:bookmarkEnd w:id="9"/>
@@ -3120,6 +3123,7 @@
           <w:b/>
           <w:bCs/>
         </w:rPr>
+        <w:lastRenderedPageBreak/>
         <w:t>Demonstration:</w:t>
       </w:r>
       <w:r>
@@ -3157,7 +3161,6 @@
           <w:b/>
           <w:bCs/>
         </w:rPr>
-        <w:lastRenderedPageBreak/>
         <w:t xml:space="preserve">Future trends:  </w:t>
       </w:r>
       <w:r>
@@ -6319,8 +6322,6 @@
       <w:r>
         <w:t>that were assigned for reading between classes.</w:t>
       </w:r>
-      <w:bookmarkStart w:id="47" w:name="_GoBack"/>
-      <w:bookmarkEnd w:id="47"/>
     </w:p>
     <w:p>
       <w:pPr>
@@ -6361,12 +6362,12 @@
       <w:r>
         <w:br w:type="page"/>
       </w:r>
-      <w:bookmarkStart w:id="48" w:name="_Toc314064077"/>
+      <w:bookmarkStart w:id="47" w:name="_Toc314064077"/>
       <w:r>
         <w:lastRenderedPageBreak/>
         <w:t>Assignment 1: Preliminary State-of-the-Field Paper</w:t>
       </w:r>
-      <w:bookmarkEnd w:id="48"/>
+      <w:bookmarkEnd w:id="47"/>
     </w:p>
     <w:p>
       <w:pPr>
@@ -6463,7 +6464,13 @@
         </w:numPr>
       </w:pPr>
       <w:r>
-        <w:t>Address the following questions:</w:t>
+        <w:t xml:space="preserve">Address the following </w:t>
+      </w:r>
+      <w:r>
+        <w:t>elements</w:t>
+      </w:r>
+      <w:r>
+        <w:t>:</w:t>
       </w:r>
     </w:p>
     <w:p>
@@ -6475,7 +6482,7 @@
         </w:numPr>
       </w:pPr>
       <w:r>
-        <w:t>What is the history of this topic?</w:t>
+        <w:t xml:space="preserve">Survey: Provide background that an intelligent but ignorant person needs to know in order to understand your topic.  Cite any work you used to develop your content. </w:t>
       </w:r>
     </w:p>
     <w:p>
@@ -6487,7 +6494,7 @@
         </w:numPr>
       </w:pPr>
       <w:r>
-        <w:t>What are the technical underpinnings of this area?</w:t>
+        <w:t>Describe the basic concepts and terms that are part of your topic.  Provide a basic mental model of the topic area.</w:t>
       </w:r>
     </w:p>
     <w:p>
@@ -6499,7 +6506,7 @@
         </w:numPr>
       </w:pPr>
       <w:r>
-        <w:t>What kind of demonstration or prototype will you develop?</w:t>
+        <w:t>List possible knowledge demonstration ideas you have.</w:t>
       </w:r>
     </w:p>
     <w:p>
@@ -6511,19 +6518,7 @@
         </w:numPr>
       </w:pPr>
       <w:r>
-        <w:t>What is the state of the field?</w:t>
-      </w:r>
-    </w:p>
-    <w:p>
-      <w:pPr>
-        <w:pStyle w:val="BodyText"/>
-        <w:numPr>
-          <w:ilvl w:val="1"/>
-          <w:numId w:val="27"/>
-        </w:numPr>
-      </w:pPr>
-      <w:r>
-        <w:t>What are some trends for the future?</w:t>
+        <w:t>Describe a few future trends that might become reality in the near future.</w:t>
       </w:r>
     </w:p>
     <w:p>
@@ -6571,7 +6566,15 @@
       </w:r>
       <w:proofErr w:type="spellEnd"/>
       <w:r>
-        <w:t>, you will send a statement via email acknowledging that you have addressed all writing rules listed on page 25 except rule</w:t>
+        <w:t>, you will send a statement via email acknowledging that you have addressed all writing rules listed on page 2</w:t>
+      </w:r>
+      <w:r>
+        <w:t>5</w:t>
+      </w:r>
+      <w:bookmarkStart w:id="48" w:name="_GoBack"/>
+      <w:bookmarkEnd w:id="48"/>
+      <w:r>
+        <w:t xml:space="preserve"> except rule</w:t>
       </w:r>
       <w:r>
         <w:t>s 9 and</w:t>
@@ -6605,55 +6608,21 @@
         </w:numPr>
       </w:pPr>
       <w:r>
-        <w:t>Communications of the ACM (available in libraries)</w:t>
-      </w:r>
-    </w:p>
-    <w:p>
-      <w:pPr>
-        <w:pStyle w:val="BodyText"/>
-        <w:numPr>
-          <w:ilvl w:val="0"/>
-          <w:numId w:val="26"/>
-        </w:numPr>
-      </w:pPr>
-      <w:r>
-        <w:t>ACM digital libraries.</w:t>
-      </w:r>
-    </w:p>
-    <w:p>
-      <w:pPr>
-        <w:pStyle w:val="BodyText"/>
-        <w:numPr>
-          <w:ilvl w:val="0"/>
-          <w:numId w:val="26"/>
-        </w:numPr>
-      </w:pPr>
-      <w:r>
-        <w:t>Current events in technology.</w:t>
-      </w:r>
-    </w:p>
-    <w:p>
-      <w:pPr>
-        <w:pStyle w:val="BodyText"/>
-        <w:numPr>
-          <w:ilvl w:val="0"/>
-          <w:numId w:val="26"/>
-        </w:numPr>
-        <w:jc w:val="left"/>
-      </w:pPr>
-      <w:r>
-        <w:t xml:space="preserve">Various websites including </w:t>
+        <w:t>Communications of the ACM (</w:t>
       </w:r>
       <w:hyperlink r:id="rId24" w:history="1">
         <w:r>
           <w:rPr>
             <w:rStyle w:val="Hyperlink"/>
           </w:rPr>
-          <w:t>http://libguides.csbsju.edu/cs</w:t>
+          <w:t>https://cacm.acm.org</w:t>
         </w:r>
       </w:hyperlink>
       <w:r>
-        <w:t xml:space="preserve">. </w:t>
+        <w:t>)</w:t>
+      </w:r>
+      <w:r>
+        <w:t>.</w:t>
       </w:r>
     </w:p>
     <w:p>
@@ -6665,7 +6634,139 @@
         </w:numPr>
       </w:pPr>
       <w:r>
-        <w:t>Use of computing in related technical field.</w:t>
+        <w:t>ACM digital librar</w:t>
+      </w:r>
+      <w:r>
+        <w:t>y (</w:t>
+      </w:r>
+      <w:hyperlink r:id="rId25" w:history="1">
+        <w:r>
+          <w:rPr>
+            <w:rStyle w:val="Hyperlink"/>
+          </w:rPr>
+          <w:t>https://dl.acm.org</w:t>
+        </w:r>
+      </w:hyperlink>
+      <w:r>
+        <w:t>)</w:t>
+      </w:r>
+      <w:r>
+        <w:t>.</w:t>
+      </w:r>
+    </w:p>
+    <w:p>
+      <w:pPr>
+        <w:pStyle w:val="BodyText"/>
+        <w:numPr>
+          <w:ilvl w:val="0"/>
+          <w:numId w:val="26"/>
+        </w:numPr>
+      </w:pPr>
+      <w:r>
+        <w:t>Current events in technology</w:t>
+      </w:r>
+      <w:r>
+        <w:t xml:space="preserve"> (example: </w:t>
+      </w:r>
+      <w:hyperlink r:id="rId26" w:history="1">
+        <w:r>
+          <w:rPr>
+            <w:rStyle w:val="Hyperlink"/>
+          </w:rPr>
+          <w:t>https://me</w:t>
+        </w:r>
+        <w:r>
+          <w:rPr>
+            <w:rStyle w:val="Hyperlink"/>
+          </w:rPr>
+          <w:t>d</w:t>
+        </w:r>
+        <w:r>
+          <w:rPr>
+            <w:rStyle w:val="Hyperlink"/>
+          </w:rPr>
+          <w:t>ium.com</w:t>
+        </w:r>
+      </w:hyperlink>
+      <w:r>
+        <w:t>)</w:t>
+      </w:r>
+      <w:r>
+        <w:t>.</w:t>
+      </w:r>
+    </w:p>
+    <w:p>
+      <w:pPr>
+        <w:pStyle w:val="BodyText"/>
+        <w:numPr>
+          <w:ilvl w:val="0"/>
+          <w:numId w:val="26"/>
+        </w:numPr>
+        <w:jc w:val="left"/>
+      </w:pPr>
+      <w:r>
+        <w:t xml:space="preserve">Various websites including </w:t>
+      </w:r>
+      <w:hyperlink r:id="rId27" w:history="1">
+        <w:r>
+          <w:rPr>
+            <w:rStyle w:val="Hyperlink"/>
+          </w:rPr>
+          <w:t>http://libguides.csbsju.</w:t>
+        </w:r>
+        <w:r>
+          <w:rPr>
+            <w:rStyle w:val="Hyperlink"/>
+          </w:rPr>
+          <w:t>e</w:t>
+        </w:r>
+        <w:r>
+          <w:rPr>
+            <w:rStyle w:val="Hyperlink"/>
+          </w:rPr>
+          <w:t>du/cs</w:t>
+        </w:r>
+      </w:hyperlink>
+      <w:r>
+        <w:t xml:space="preserve">. </w:t>
+      </w:r>
+    </w:p>
+    <w:p>
+      <w:pPr>
+        <w:pStyle w:val="BodyText"/>
+        <w:numPr>
+          <w:ilvl w:val="0"/>
+          <w:numId w:val="26"/>
+        </w:numPr>
+        <w:jc w:val="left"/>
+      </w:pPr>
+      <w:r>
+        <w:t xml:space="preserve">Technology news (examples: </w:t>
+      </w:r>
+      <w:hyperlink r:id="rId28" w:history="1">
+        <w:r>
+          <w:rPr>
+            <w:rStyle w:val="Hyperlink"/>
+          </w:rPr>
+          <w:t>https://www.wsj.com/news/technology</w:t>
+        </w:r>
+      </w:hyperlink>
+      <w:r>
+        <w:t xml:space="preserve">, </w:t>
+      </w:r>
+      <w:hyperlink r:id="rId29" w:history="1">
+        <w:r>
+          <w:rPr>
+            <w:rStyle w:val="Hyperlink"/>
+          </w:rPr>
+          <w:t>https://www.nytimes.com/section/technology</w:t>
+        </w:r>
+      </w:hyperlink>
+      <w:r>
+        <w:t xml:space="preserve"> </w:t>
+      </w:r>
+      <w:r>
+        <w:t>.</w:t>
       </w:r>
     </w:p>
     <w:p>
@@ -6756,16 +6857,10 @@
         </w:numPr>
       </w:pPr>
       <w:r>
-        <w:t xml:space="preserve">For example, consider addressing the following questions </w:t>
-      </w:r>
-      <w:r>
-        <w:rPr>
-          <w:i/>
-        </w:rPr>
-        <w:t>as appropriate</w:t>
-      </w:r>
-      <w:r>
-        <w:t xml:space="preserve"> (but do not make these questions into section heading for your paper!)</w:t>
+        <w:t xml:space="preserve">Address the follow elements </w:t>
+      </w:r>
+      <w:r>
+        <w:t>(but do not make these into section heading for your paper!)</w:t>
       </w:r>
       <w:r>
         <w:t>:</w:t>
@@ -6780,7 +6875,7 @@
         </w:numPr>
       </w:pPr>
       <w:r>
-        <w:t xml:space="preserve">What was status quo prior to new technology? </w:t>
+        <w:t>What does a technically-savvy person need to know about this topic area in order to understand the value, challenges and present state?</w:t>
       </w:r>
     </w:p>
     <w:p>
@@ -6792,43 +6887,13 @@
         </w:numPr>
       </w:pPr>
       <w:r>
-        <w:t xml:space="preserve">What was the pressing need addressed by new technology? </w:t>
-      </w:r>
-    </w:p>
-    <w:p>
-      <w:pPr>
-        <w:pStyle w:val="BodyText"/>
-        <w:numPr>
-          <w:ilvl w:val="1"/>
-          <w:numId w:val="12"/>
-        </w:numPr>
-      </w:pPr>
-      <w:r>
-        <w:t xml:space="preserve">What were the catalysts that caused development and introduction of new technology? </w:t>
-      </w:r>
-    </w:p>
-    <w:p>
-      <w:pPr>
-        <w:pStyle w:val="BodyText"/>
-        <w:numPr>
-          <w:ilvl w:val="1"/>
-          <w:numId w:val="12"/>
-        </w:numPr>
-      </w:pPr>
-      <w:r>
-        <w:t xml:space="preserve">What was the introduction phase (of this new technology) like? </w:t>
-      </w:r>
-    </w:p>
-    <w:p>
-      <w:pPr>
-        <w:pStyle w:val="BodyText"/>
-        <w:numPr>
-          <w:ilvl w:val="1"/>
-          <w:numId w:val="12"/>
-        </w:numPr>
-      </w:pPr>
-      <w:r>
-        <w:t>What was the new status quo?</w:t>
+        <w:t>What is a basic mental model (provide a diagram</w:t>
+      </w:r>
+      <w:r>
+        <w:t xml:space="preserve"> that you created</w:t>
+      </w:r>
+      <w:r>
+        <w:t>) that helps describe the topic area?</w:t>
       </w:r>
     </w:p>
     <w:p>
@@ -6888,7 +6953,13 @@
         <w:jc w:val="left"/>
       </w:pPr>
       <w:r>
-        <w:t>You will include a statement when you submit your paper via email that you have addressed all writing rules listed on page 25, except rules 9 and 10.</w:t>
+        <w:t>You will include a statement when you submit your paper via email that you have addressed all writing rules listed on page 2</w:t>
+      </w:r>
+      <w:r>
+        <w:t>5</w:t>
+      </w:r>
+      <w:r>
+        <w:t>, except rules 9 and 10.</w:t>
       </w:r>
     </w:p>
     <w:p>
@@ -6921,10 +6992,13 @@
         <w:t xml:space="preserve">  You will write a paper with an in-depth description and analysis of one or more technical aspects of your topic.  </w:t>
       </w:r>
       <w:r>
-        <w:t xml:space="preserve">You will also complete the initial implementation of </w:t>
-      </w:r>
-      <w:r>
-        <w:t>your demonstration or prototype and incorporate its discussion into your presentation and paper.</w:t>
+        <w:t xml:space="preserve">You will also </w:t>
+      </w:r>
+      <w:r>
+        <w:t>describe current progress on your knowledge demonstration project</w:t>
+      </w:r>
+      <w:r>
+        <w:t>.</w:t>
       </w:r>
     </w:p>
     <w:p>
@@ -7103,7 +7177,13 @@
       </w:r>
       <w:proofErr w:type="spellEnd"/>
       <w:r>
-        <w:t>, you will send a statement via email acknowledging that you have addressed all writing rules listed on page 25 except rule 10.</w:t>
+        <w:t>, you will send a statement via email acknowledging that you have addressed all writing rules listed on page 2</w:t>
+      </w:r>
+      <w:r>
+        <w:t>5</w:t>
+      </w:r>
+      <w:r>
+        <w:t xml:space="preserve"> except rule 10.</w:t>
       </w:r>
     </w:p>
     <w:p>
@@ -7344,7 +7424,10 @@
         <w:t xml:space="preserve">via email </w:t>
       </w:r>
       <w:r>
-        <w:t>that you have addressed all writing rules listed on page 25</w:t>
+        <w:t>that you have addressed all writing rules listed on page 2</w:t>
+      </w:r>
+      <w:r>
+        <w:t>5</w:t>
       </w:r>
       <w:r>
         <w:t>, except rules 9 and 10</w:t>
@@ -7394,7 +7477,10 @@
         <w:t xml:space="preserve">Description:  </w:t>
       </w:r>
       <w:r>
-        <w:t>You will write a paper and give a presentation on the comprehensive state-of-the-field for your topic.</w:t>
+        <w:t>You will write a paper and give a presentation on the state-of-the-field for your topic.</w:t>
+      </w:r>
+      <w:r>
+        <w:t xml:space="preserve">  This assignment is a synthesis and comprehensive revision of previous papers and presentations.</w:t>
       </w:r>
     </w:p>
     <w:p>
@@ -7606,7 +7692,13 @@
         <w:jc w:val="left"/>
       </w:pPr>
       <w:r>
-        <w:t>You will include a statement when you submit your paper via email that you have addressed all writing rules listed on page 25.</w:t>
+        <w:t>You will include a statement when you submit your paper via email that you have addressed all writing rules listed on page 2</w:t>
+      </w:r>
+      <w:r>
+        <w:t>5</w:t>
+      </w:r>
+      <w:r>
+        <w:t>.</w:t>
       </w:r>
     </w:p>
     <w:p>
@@ -9223,9 +9315,9 @@
       </w:r>
     </w:p>
     <w:sectPr>
-      <w:headerReference w:type="default" r:id="rId25"/>
-      <w:footerReference w:type="default" r:id="rId26"/>
-      <w:headerReference w:type="first" r:id="rId27"/>
+      <w:headerReference w:type="default" r:id="rId30"/>
+      <w:footerReference w:type="default" r:id="rId31"/>
+      <w:headerReference w:type="first" r:id="rId32"/>
       <w:pgSz w:w="12240" w:h="15840" w:code="1"/>
       <w:pgMar w:top="1800" w:right="1200" w:bottom="1800" w:left="3360" w:header="960" w:footer="960" w:gutter="0"/>
       <w:cols w:space="360"/>
@@ -11124,9 +11216,9 @@
       <w:lvlJc w:val="left"/>
       <w:pPr>
         <w:tabs>
-          <w:tab w:val="num" w:pos="720"/>
-        </w:tabs>
-        <w:ind w:left="720" w:hanging="360"/>
+          <w:tab w:val="num" w:pos="360"/>
+        </w:tabs>
+        <w:ind w:left="360" w:hanging="360"/>
       </w:pPr>
     </w:lvl>
     <w:lvl w:ilvl="1" w:tplc="04090019" w:tentative="1">
@@ -11136,9 +11228,9 @@
       <w:lvlJc w:val="left"/>
       <w:pPr>
         <w:tabs>
-          <w:tab w:val="num" w:pos="1440"/>
-        </w:tabs>
-        <w:ind w:left="1440" w:hanging="360"/>
+          <w:tab w:val="num" w:pos="1080"/>
+        </w:tabs>
+        <w:ind w:left="1080" w:hanging="360"/>
       </w:pPr>
     </w:lvl>
     <w:lvl w:ilvl="2" w:tplc="0409001B" w:tentative="1">
@@ -11148,9 +11240,9 @@
       <w:lvlJc w:val="right"/>
       <w:pPr>
         <w:tabs>
-          <w:tab w:val="num" w:pos="2160"/>
-        </w:tabs>
-        <w:ind w:left="2160" w:hanging="180"/>
+          <w:tab w:val="num" w:pos="1800"/>
+        </w:tabs>
+        <w:ind w:left="1800" w:hanging="180"/>
       </w:pPr>
     </w:lvl>
     <w:lvl w:ilvl="3" w:tplc="0409000F" w:tentative="1">
@@ -11160,9 +11252,9 @@
       <w:lvlJc w:val="left"/>
       <w:pPr>
         <w:tabs>
-          <w:tab w:val="num" w:pos="2880"/>
-        </w:tabs>
-        <w:ind w:left="2880" w:hanging="360"/>
+          <w:tab w:val="num" w:pos="2520"/>
+        </w:tabs>
+        <w:ind w:left="2520" w:hanging="360"/>
       </w:pPr>
     </w:lvl>
     <w:lvl w:ilvl="4" w:tplc="04090019" w:tentative="1">
@@ -11172,9 +11264,9 @@
       <w:lvlJc w:val="left"/>
       <w:pPr>
         <w:tabs>
-          <w:tab w:val="num" w:pos="3600"/>
-        </w:tabs>
-        <w:ind w:left="3600" w:hanging="360"/>
+          <w:tab w:val="num" w:pos="3240"/>
+        </w:tabs>
+        <w:ind w:left="3240" w:hanging="360"/>
       </w:pPr>
     </w:lvl>
     <w:lvl w:ilvl="5" w:tplc="0409001B" w:tentative="1">
@@ -11184,9 +11276,9 @@
       <w:lvlJc w:val="right"/>
       <w:pPr>
         <w:tabs>
-          <w:tab w:val="num" w:pos="4320"/>
-        </w:tabs>
-        <w:ind w:left="4320" w:hanging="180"/>
+          <w:tab w:val="num" w:pos="3960"/>
+        </w:tabs>
+        <w:ind w:left="3960" w:hanging="180"/>
       </w:pPr>
     </w:lvl>
     <w:lvl w:ilvl="6" w:tplc="0409000F" w:tentative="1">
@@ -11196,9 +11288,9 @@
       <w:lvlJc w:val="left"/>
       <w:pPr>
         <w:tabs>
-          <w:tab w:val="num" w:pos="5040"/>
-        </w:tabs>
-        <w:ind w:left="5040" w:hanging="360"/>
+          <w:tab w:val="num" w:pos="4680"/>
+        </w:tabs>
+        <w:ind w:left="4680" w:hanging="360"/>
       </w:pPr>
     </w:lvl>
     <w:lvl w:ilvl="7" w:tplc="04090019" w:tentative="1">
@@ -11208,9 +11300,9 @@
       <w:lvlJc w:val="left"/>
       <w:pPr>
         <w:tabs>
-          <w:tab w:val="num" w:pos="5760"/>
-        </w:tabs>
-        <w:ind w:left="5760" w:hanging="360"/>
+          <w:tab w:val="num" w:pos="5400"/>
+        </w:tabs>
+        <w:ind w:left="5400" w:hanging="360"/>
       </w:pPr>
     </w:lvl>
     <w:lvl w:ilvl="8" w:tplc="0409001B" w:tentative="1">
@@ -11220,9 +11312,9 @@
       <w:lvlJc w:val="right"/>
       <w:pPr>
         <w:tabs>
-          <w:tab w:val="num" w:pos="6480"/>
-        </w:tabs>
-        <w:ind w:left="6480" w:hanging="180"/>
+          <w:tab w:val="num" w:pos="6120"/>
+        </w:tabs>
+        <w:ind w:left="6120" w:hanging="180"/>
       </w:pPr>
     </w:lvl>
   </w:abstractNum>
@@ -15348,6 +15440,15 @@
       <w:sz w:val="18"/>
     </w:rPr>
   </w:style>
+  <w:style w:type="character" w:styleId="UnresolvedMention">
+    <w:name w:val="Unresolved Mention"/>
+    <w:basedOn w:val="DefaultParagraphFont"/>
+    <w:rsid w:val="00164594"/>
+    <w:rPr>
+      <w:color w:val="605E5C"/>
+      <w:shd w:val="clear" w:color="auto" w:fill="E1DFDD"/>
+    </w:rPr>
+  </w:style>
 </w:styles>
 </file>
 
@@ -15674,7 +15775,7 @@
 </file>
 
 <file path=customXml/itemProps1.xml><?xml version="1.0" encoding="utf-8"?>
-<ds:datastoreItem xmlns:ds="http://schemas.openxmlformats.org/officeDocument/2006/customXml" ds:itemID="{AE7C4FFE-F3BD-A840-8DF9-11493E8E8E93}">
+<ds:datastoreItem xmlns:ds="http://schemas.openxmlformats.org/officeDocument/2006/customXml" ds:itemID="{BF8A1A8B-8CBE-7F49-9A7B-0A1A11D51854}">
   <ds:schemaRefs>
     <ds:schemaRef ds:uri="http://schemas.openxmlformats.org/officeDocument/2006/bibliography"/>
   </ds:schemaRefs>

</xml_diff>

<commit_message>
Fix typo in writing checklist
</commit_message>
<xml_diff>
--- a/files/CS373/CSCI373CourseHandbookSixteenthEdition.docx
+++ b/files/CS373/CSCI373CourseHandbookSixteenthEdition.docx
@@ -3603,13 +3603,7 @@
         <w:t xml:space="preserve"> </w:t>
       </w:r>
       <w:r>
-        <w:t>When</w:t>
-      </w:r>
-      <w:r>
-        <w:t xml:space="preserve"> </w:t>
-      </w:r>
-      <w:r>
-        <w:t xml:space="preserve">you begin exploring a potential topic area, you will not know enough about the topic to even understand what about the topic you do not understand.  This initial phase is perhaps the most challenging because it requires you to dive into one or several potential topic areas and boot-strap your understanding without any prior knowledge.  </w:t>
+        <w:t xml:space="preserve">When you begin exploring a potential topic area, you will not know enough about the topic to even understand what about the topic you do not understand.  This initial phase is perhaps the most challenging because it requires you to dive into one or several potential topic areas and boot-strap your understanding without any prior knowledge.  </w:t>
       </w:r>
       <w:r>
         <w:rPr>
@@ -3739,7 +3733,7 @@
                         <a:effectLst/>
                         <a:extLst>
                           <a:ext uri="{C572A759-6A51-4108-AA02-DFA0A04FC94B}">
-                            <ma14:wrappingTextBoxFlag xmlns:ma14="http://schemas.microsoft.com/office/mac/drawingml/2011/main" xmlns:w="http://schemas.openxmlformats.org/wordprocessingml/2006/main" xmlns:w10="urn:schemas-microsoft-com:office:word" xmlns:v="urn:schemas-microsoft-com:vml" xmlns:o="urn:schemas-microsoft-com:office:office" xmlns:mv="urn:schemas-microsoft-com:mac:vml" xmlns:mo="http://schemas.microsoft.com/office/mac/office/2008/main" xmlns=""/>
+                            <ma14:wrappingTextBoxFlag xmlns="" xmlns:mo="http://schemas.microsoft.com/office/mac/office/2008/main" xmlns:mv="urn:schemas-microsoft-com:mac:vml" xmlns:o="urn:schemas-microsoft-com:office:office" xmlns:v="urn:schemas-microsoft-com:vml" xmlns:w10="urn:schemas-microsoft-com:office:word" xmlns:w="http://schemas.openxmlformats.org/wordprocessingml/2006/main" xmlns:ma14="http://schemas.microsoft.com/office/mac/drawingml/2011/main"/>
                           </a:ext>
                         </a:extLst>
                       </wps:spPr>
@@ -4503,7 +4497,7 @@
                         <a:effectLst/>
                         <a:extLst>
                           <a:ext uri="{C572A759-6A51-4108-AA02-DFA0A04FC94B}">
-                            <ma14:wrappingTextBoxFlag xmlns:ma14="http://schemas.microsoft.com/office/mac/drawingml/2011/main" xmlns:w="http://schemas.openxmlformats.org/wordprocessingml/2006/main" xmlns:w10="urn:schemas-microsoft-com:office:word" xmlns:v="urn:schemas-microsoft-com:vml" xmlns:o="urn:schemas-microsoft-com:office:office" xmlns:mv="urn:schemas-microsoft-com:mac:vml" xmlns:mo="http://schemas.microsoft.com/office/mac/office/2008/main" xmlns=""/>
+                            <ma14:wrappingTextBoxFlag xmlns="" xmlns:mo="http://schemas.microsoft.com/office/mac/office/2008/main" xmlns:mv="urn:schemas-microsoft-com:mac:vml" xmlns:o="urn:schemas-microsoft-com:office:office" xmlns:v="urn:schemas-microsoft-com:vml" xmlns:w10="urn:schemas-microsoft-com:office:word" xmlns:w="http://schemas.openxmlformats.org/wordprocessingml/2006/main" xmlns:ma14="http://schemas.microsoft.com/office/mac/drawingml/2011/main"/>
                           </a:ext>
                         </a:extLst>
                       </wps:spPr>
@@ -4832,7 +4826,7 @@
                         <a:effectLst/>
                         <a:extLst>
                           <a:ext uri="{C572A759-6A51-4108-AA02-DFA0A04FC94B}">
-                            <ma14:wrappingTextBoxFlag xmlns:ma14="http://schemas.microsoft.com/office/mac/drawingml/2011/main" xmlns:w="http://schemas.openxmlformats.org/wordprocessingml/2006/main" xmlns:w10="urn:schemas-microsoft-com:office:word" xmlns:v="urn:schemas-microsoft-com:vml" xmlns:o="urn:schemas-microsoft-com:office:office" xmlns:mv="urn:schemas-microsoft-com:mac:vml" xmlns:mo="http://schemas.microsoft.com/office/mac/office/2008/main" xmlns=""/>
+                            <ma14:wrappingTextBoxFlag xmlns="" xmlns:mo="http://schemas.microsoft.com/office/mac/office/2008/main" xmlns:mv="urn:schemas-microsoft-com:mac:vml" xmlns:o="urn:schemas-microsoft-com:office:office" xmlns:v="urn:schemas-microsoft-com:vml" xmlns:w10="urn:schemas-microsoft-com:office:word" xmlns:w="http://schemas.openxmlformats.org/wordprocessingml/2006/main" xmlns:ma14="http://schemas.microsoft.com/office/mac/drawingml/2011/main"/>
                           </a:ext>
                         </a:extLst>
                       </wps:spPr>
@@ -5190,7 +5184,7 @@
                         <a:effectLst/>
                         <a:extLst>
                           <a:ext uri="{C572A759-6A51-4108-AA02-DFA0A04FC94B}">
-                            <ma14:wrappingTextBoxFlag xmlns:ma14="http://schemas.microsoft.com/office/mac/drawingml/2011/main" xmlns:w="http://schemas.openxmlformats.org/wordprocessingml/2006/main" xmlns:w10="urn:schemas-microsoft-com:office:word" xmlns:v="urn:schemas-microsoft-com:vml" xmlns:o="urn:schemas-microsoft-com:office:office" xmlns:mv="urn:schemas-microsoft-com:mac:vml" xmlns:mo="http://schemas.microsoft.com/office/mac/office/2008/main" xmlns=""/>
+                            <ma14:wrappingTextBoxFlag xmlns="" xmlns:mo="http://schemas.microsoft.com/office/mac/office/2008/main" xmlns:mv="urn:schemas-microsoft-com:mac:vml" xmlns:o="urn:schemas-microsoft-com:office:office" xmlns:v="urn:schemas-microsoft-com:vml" xmlns:w10="urn:schemas-microsoft-com:office:word" xmlns:w="http://schemas.openxmlformats.org/wordprocessingml/2006/main" xmlns:ma14="http://schemas.microsoft.com/office/mac/drawingml/2011/main"/>
                           </a:ext>
                         </a:extLst>
                       </wps:spPr>
@@ -5393,11 +5387,11 @@
         <w:br w:type="page"/>
       </w:r>
     </w:p>
+    <w:bookmarkStart w:id="43" w:name="_Toc314064073"/>
     <w:p>
       <w:pPr>
         <w:pStyle w:val="Heading1"/>
       </w:pPr>
-      <w:bookmarkStart w:id="43" w:name="_Toc314064073"/>
       <w:r>
         <w:rPr>
           <w:noProof/>
@@ -5440,7 +5434,7 @@
                         <a:effectLst/>
                         <a:extLst>
                           <a:ext uri="{C572A759-6A51-4108-AA02-DFA0A04FC94B}">
-                            <ma14:wrappingTextBoxFlag xmlns:ma14="http://schemas.microsoft.com/office/mac/drawingml/2011/main" xmlns:w="http://schemas.openxmlformats.org/wordprocessingml/2006/main" xmlns:w10="urn:schemas-microsoft-com:office:word" xmlns:v="urn:schemas-microsoft-com:vml" xmlns:o="urn:schemas-microsoft-com:office:office" xmlns:mv="urn:schemas-microsoft-com:mac:vml" xmlns:mo="http://schemas.microsoft.com/office/mac/office/2008/main" xmlns=""/>
+                            <ma14:wrappingTextBoxFlag xmlns="" xmlns:mo="http://schemas.microsoft.com/office/mac/office/2008/main" xmlns:mv="urn:schemas-microsoft-com:mac:vml" xmlns:o="urn:schemas-microsoft-com:office:office" xmlns:v="urn:schemas-microsoft-com:vml" xmlns:w10="urn:schemas-microsoft-com:office:word" xmlns:w="http://schemas.openxmlformats.org/wordprocessingml/2006/main" xmlns:ma14="http://schemas.microsoft.com/office/mac/drawingml/2011/main"/>
                           </a:ext>
                         </a:extLst>
                       </wps:spPr>
@@ -6571,8 +6565,6 @@
       <w:r>
         <w:t>5</w:t>
       </w:r>
-      <w:bookmarkStart w:id="48" w:name="_GoBack"/>
-      <w:bookmarkEnd w:id="48"/>
       <w:r>
         <w:t xml:space="preserve"> except rule</w:t>
       </w:r>
@@ -6673,19 +6665,7 @@
           <w:rPr>
             <w:rStyle w:val="Hyperlink"/>
           </w:rPr>
-          <w:t>https://me</w:t>
-        </w:r>
-        <w:r>
-          <w:rPr>
-            <w:rStyle w:val="Hyperlink"/>
-          </w:rPr>
-          <w:t>d</w:t>
-        </w:r>
-        <w:r>
-          <w:rPr>
-            <w:rStyle w:val="Hyperlink"/>
-          </w:rPr>
-          <w:t>ium.com</w:t>
+          <w:t>https://medium.com</w:t>
         </w:r>
       </w:hyperlink>
       <w:r>
@@ -6712,19 +6692,7 @@
           <w:rPr>
             <w:rStyle w:val="Hyperlink"/>
           </w:rPr>
-          <w:t>http://libguides.csbsju.</w:t>
-        </w:r>
-        <w:r>
-          <w:rPr>
-            <w:rStyle w:val="Hyperlink"/>
-          </w:rPr>
-          <w:t>e</w:t>
-        </w:r>
-        <w:r>
-          <w:rPr>
-            <w:rStyle w:val="Hyperlink"/>
-          </w:rPr>
-          <w:t>du/cs</w:t>
+          <w:t>http://libguides.csbsju.edu/cs</w:t>
         </w:r>
       </w:hyperlink>
       <w:r>
@@ -6776,12 +6744,12 @@
       <w:r>
         <w:br w:type="page"/>
       </w:r>
-      <w:bookmarkStart w:id="49" w:name="_Toc314064078"/>
+      <w:bookmarkStart w:id="48" w:name="_Toc314064078"/>
       <w:r>
         <w:lastRenderedPageBreak/>
         <w:t>Assignment 2: Survey Paper</w:t>
       </w:r>
-      <w:bookmarkEnd w:id="49"/>
+      <w:bookmarkEnd w:id="48"/>
     </w:p>
     <w:p>
       <w:pPr>
@@ -6969,12 +6937,12 @@
       <w:r>
         <w:br w:type="page"/>
       </w:r>
-      <w:bookmarkStart w:id="50" w:name="_Toc314064079"/>
+      <w:bookmarkStart w:id="49" w:name="_Toc314064079"/>
       <w:r>
         <w:lastRenderedPageBreak/>
         <w:t>Assignment 3: Technical Analysis</w:t>
       </w:r>
-      <w:bookmarkEnd w:id="50"/>
+      <w:bookmarkEnd w:id="49"/>
     </w:p>
     <w:p>
       <w:pPr>
@@ -7203,12 +7171,12 @@
       <w:r>
         <w:br w:type="page"/>
       </w:r>
-      <w:bookmarkStart w:id="51" w:name="_Toc314064080"/>
+      <w:bookmarkStart w:id="50" w:name="_Toc314064080"/>
       <w:r>
         <w:lastRenderedPageBreak/>
         <w:t>Assignment 4: Future Trends Paper</w:t>
       </w:r>
-      <w:bookmarkEnd w:id="51"/>
+      <w:bookmarkEnd w:id="50"/>
     </w:p>
     <w:p>
       <w:pPr>
@@ -7453,7 +7421,7 @@
       <w:r>
         <w:br w:type="page"/>
       </w:r>
-      <w:bookmarkStart w:id="52" w:name="_Toc314064081"/>
+      <w:bookmarkStart w:id="51" w:name="_Toc314064081"/>
       <w:r>
         <w:rPr>
           <w:sz w:val="28"/>
@@ -7461,7 +7429,7 @@
         <w:lastRenderedPageBreak/>
         <w:t>Assignment 5: State-of-the-Field Paper and Presentation</w:t>
       </w:r>
-      <w:bookmarkEnd w:id="52"/>
+      <w:bookmarkEnd w:id="51"/>
     </w:p>
     <w:p>
       <w:pPr>
@@ -8246,30 +8214,16 @@
           <w:snapToGrid w:val="0"/>
           <w:color w:val="000000"/>
         </w:rPr>
-        <w:t>hi</w:t>
-      </w:r>
-      <w:r>
-        <w:rPr>
-          <w:snapToGrid w:val="0"/>
-          <w:color w:val="000000"/>
-        </w:rPr>
-        <w:t xml:space="preserve">ts is a </w:t>
-      </w:r>
-      <w:proofErr w:type="gramStart"/>
-      <w:r>
-        <w:rPr>
-          <w:snapToGrid w:val="0"/>
-          <w:color w:val="000000"/>
-        </w:rPr>
-        <w:t>Brand New</w:t>
-      </w:r>
-      <w:proofErr w:type="gramEnd"/>
-      <w:r>
-        <w:rPr>
-          <w:snapToGrid w:val="0"/>
-          <w:color w:val="000000"/>
-        </w:rPr>
-        <w:t xml:space="preserve"> Acronym (B</w:t>
+        <w:t>this</w:t>
+      </w:r>
+      <w:bookmarkStart w:id="52" w:name="_GoBack"/>
+      <w:bookmarkEnd w:id="52"/>
+      <w:r>
+        <w:rPr>
+          <w:snapToGrid w:val="0"/>
+          <w:color w:val="000000"/>
+        </w:rPr>
+        <w:t xml:space="preserve"> is a Brand New Acronym (B</w:t>
       </w:r>
       <w:r>
         <w:rPr>
@@ -15775,7 +15729,7 @@
 </file>
 
 <file path=customXml/itemProps1.xml><?xml version="1.0" encoding="utf-8"?>
-<ds:datastoreItem xmlns:ds="http://schemas.openxmlformats.org/officeDocument/2006/customXml" ds:itemID="{BF8A1A8B-8CBE-7F49-9A7B-0A1A11D51854}">
+<ds:datastoreItem xmlns:ds="http://schemas.openxmlformats.org/officeDocument/2006/customXml" ds:itemID="{09AE9697-CCDD-BE4C-A76D-D01CC8EFE9D9}">
   <ds:schemaRefs>
     <ds:schemaRef ds:uri="http://schemas.openxmlformats.org/officeDocument/2006/bibliography"/>
   </ds:schemaRefs>

</xml_diff>